<commit_message>
Formatt revisions to readme file
</commit_message>
<xml_diff>
--- a/R ReadMe.docx
+++ b/R ReadMe.docx
@@ -1,6 +1,6 @@
 
 <file path=word/document.xml><?xml version="1.0" encoding="utf-8"?>
-<w:document xmlns:wpc="http://schemas.microsoft.com/office/word/2010/wordprocessingCanvas" xmlns:cx="http://schemas.microsoft.com/office/drawing/2014/chartex" xmlns:cx1="http://schemas.microsoft.com/office/drawing/2015/9/8/chartex" xmlns:cx2="http://schemas.microsoft.com/office/drawing/2015/10/21/chartex" xmlns:cx3="http://schemas.microsoft.com/office/drawing/2016/5/9/chartex" xmlns:cx4="http://schemas.microsoft.com/office/drawing/2016/5/10/chartex" xmlns:cx5="http://schemas.microsoft.com/office/drawing/2016/5/11/chartex" xmlns:cx6="http://schemas.microsoft.com/office/drawing/2016/5/12/chartex" xmlns:cx7="http://schemas.microsoft.com/office/drawing/2016/5/13/chartex" xmlns:cx8="http://schemas.microsoft.com/office/drawing/2016/5/14/chartex" xmlns:mc="http://schemas.openxmlformats.org/markup-compatibility/2006" xmlns:aink="http://schemas.microsoft.com/office/drawing/2016/ink" xmlns:am3d="http://schemas.microsoft.com/office/drawing/2017/model3d" xmlns:o="urn:schemas-microsoft-com:office:office" xmlns:r="http://schemas.openxmlformats.org/officeDocument/2006/relationships" xmlns:m="http://schemas.openxmlformats.org/officeDocument/2006/math" xmlns:v="urn:schemas-microsoft-com:vml" xmlns:wp14="http://schemas.microsoft.com/office/word/2010/wordprocessingDrawing" xmlns:wp="http://schemas.openxmlformats.org/drawingml/2006/wordprocessingDrawing" xmlns:w10="urn:schemas-microsoft-com:office:word" xmlns:w="http://schemas.openxmlformats.org/wordprocessingml/2006/main" xmlns:w14="http://schemas.microsoft.com/office/word/2010/wordml" xmlns:w15="http://schemas.microsoft.com/office/word/2012/wordml" xmlns:w16cid="http://schemas.microsoft.com/office/word/2016/wordml/cid" xmlns:w16se="http://schemas.microsoft.com/office/word/2015/wordml/symex" xmlns:wpg="http://schemas.microsoft.com/office/word/2010/wordprocessingGroup" xmlns:wpi="http://schemas.microsoft.com/office/word/2010/wordprocessingInk" xmlns:wne="http://schemas.microsoft.com/office/word/2006/wordml" xmlns:wps="http://schemas.microsoft.com/office/word/2010/wordprocessingShape" mc:Ignorable="w14 w15 w16se w16cid wp14">
+<w:document xmlns:wpc="http://schemas.microsoft.com/office/word/2010/wordprocessingCanvas" xmlns:cx="http://schemas.microsoft.com/office/drawing/2014/chartex" xmlns:cx1="http://schemas.microsoft.com/office/drawing/2015/9/8/chartex" xmlns:mc="http://schemas.openxmlformats.org/markup-compatibility/2006" xmlns:o="urn:schemas-microsoft-com:office:office" xmlns:r="http://schemas.openxmlformats.org/officeDocument/2006/relationships" xmlns:m="http://schemas.openxmlformats.org/officeDocument/2006/math" xmlns:v="urn:schemas-microsoft-com:vml" xmlns:wp14="http://schemas.microsoft.com/office/word/2010/wordprocessingDrawing" xmlns:wp="http://schemas.openxmlformats.org/drawingml/2006/wordprocessingDrawing" xmlns:w10="urn:schemas-microsoft-com:office:word" xmlns:w="http://schemas.openxmlformats.org/wordprocessingml/2006/main" xmlns:w14="http://schemas.microsoft.com/office/word/2010/wordml" xmlns:w15="http://schemas.microsoft.com/office/word/2012/wordml" xmlns:w16se="http://schemas.microsoft.com/office/word/2015/wordml/symex" xmlns:wpg="http://schemas.microsoft.com/office/word/2010/wordprocessingGroup" xmlns:wpi="http://schemas.microsoft.com/office/word/2010/wordprocessingInk" xmlns:wne="http://schemas.microsoft.com/office/word/2006/wordml" xmlns:wps="http://schemas.microsoft.com/office/word/2010/wordprocessingShape" mc:Ignorable="w14 w15 w16se wp14">
   <w:body>
     <w:p>
       <w:pPr>
@@ -28,358 +28,320 @@
     <w:p>
       <w:r>
         <w:t xml:space="preserve">Run Capacity </w:t>
+      </w:r>
+      <w:proofErr w:type="spellStart"/>
+      <w:r>
+        <w:t>read.table</w:t>
+      </w:r>
+      <w:proofErr w:type="spellEnd"/>
+      <w:r>
+        <w:t xml:space="preserve"> </w:t>
+      </w:r>
+      <w:r>
+        <w:t>(or import data, through environment window)</w:t>
+      </w:r>
+    </w:p>
+    <w:p>
+      <w:r>
+        <w:t>Install “scatterplot3d” if not already installed.</w:t>
+      </w:r>
+    </w:p>
+    <w:p>
+      <w:r>
+        <w:t xml:space="preserve">then run the scatterplot3d </w:t>
+      </w:r>
+      <w:r>
+        <w:t>(make sure the code has the correct name for what data file has been saved as</w:t>
+      </w:r>
+      <w:r>
+        <w:t xml:space="preserve"> for capacities</w:t>
+      </w:r>
+      <w:r>
+        <w:t>)</w:t>
+      </w:r>
+    </w:p>
+    <w:p/>
+    <w:p>
+      <w:pPr>
+        <w:rPr>
+          <w:color w:val="FF0000"/>
+        </w:rPr>
+      </w:pPr>
+      <w:r>
+        <w:rPr>
+          <w:color w:val="FF0000"/>
+        </w:rPr>
+        <w:t xml:space="preserve">capacities.txt&lt;- </w:t>
       </w:r>
       <w:proofErr w:type="spellStart"/>
       <w:proofErr w:type="gramStart"/>
       <w:r>
+        <w:rPr>
+          <w:color w:val="FF0000"/>
+        </w:rPr>
         <w:t>read.table</w:t>
       </w:r>
       <w:proofErr w:type="spellEnd"/>
+      <w:r>
+        <w:rPr>
+          <w:color w:val="FF0000"/>
+        </w:rPr>
+        <w:t>(</w:t>
+      </w:r>
       <w:proofErr w:type="gramEnd"/>
       <w:r>
-        <w:t xml:space="preserve"> </w:t>
-      </w:r>
-      <w:r>
-        <w:t>(or import data, through environment window)</w:t>
-      </w:r>
-    </w:p>
-    <w:p>
-      <w:r>
-        <w:t>Install “scatterplot3d” if not already installed.</w:t>
-      </w:r>
-    </w:p>
-    <w:p>
-      <w:r>
-        <w:t xml:space="preserve">then run the scatterplot3d </w:t>
-      </w:r>
-      <w:r>
-        <w:t>(make sure the code has the correct name for what data file has been saved as</w:t>
-      </w:r>
-      <w:r>
-        <w:t xml:space="preserve"> for capacities</w:t>
-      </w:r>
-      <w:r>
-        <w:t>)</w:t>
-      </w:r>
-    </w:p>
-    <w:p/>
-    <w:p>
-      <w:pPr>
-        <w:rPr>
-          <w:color w:val="FF0000"/>
-        </w:rPr>
-      </w:pPr>
-      <w:r>
-        <w:rPr>
-          <w:color w:val="FF0000"/>
-        </w:rPr>
-        <w:t xml:space="preserve">capacities.txt&lt;- </w:t>
-      </w:r>
+        <w:rPr>
+          <w:color w:val="FF0000"/>
+        </w:rPr>
+        <w:t>"Capacities.txt", header = TRUE)</w:t>
+      </w:r>
+    </w:p>
+    <w:p>
+      <w:pPr>
+        <w:rPr>
+          <w:color w:val="FF0000"/>
+        </w:rPr>
+      </w:pPr>
+    </w:p>
+    <w:p>
+      <w:pPr>
+        <w:rPr>
+          <w:color w:val="FF0000"/>
+        </w:rPr>
+      </w:pPr>
+    </w:p>
+    <w:p>
+      <w:pPr>
+        <w:rPr>
+          <w:color w:val="FF0000"/>
+        </w:rPr>
+      </w:pPr>
       <w:proofErr w:type="spellStart"/>
       <w:proofErr w:type="gramStart"/>
       <w:r>
         <w:rPr>
           <w:color w:val="FF0000"/>
         </w:rPr>
-        <w:t>read.table</w:t>
+        <w:t>install.packages</w:t>
       </w:r>
       <w:proofErr w:type="spellEnd"/>
+      <w:r>
+        <w:rPr>
+          <w:color w:val="FF0000"/>
+        </w:rPr>
+        <w:t>(</w:t>
+      </w:r>
       <w:proofErr w:type="gramEnd"/>
       <w:r>
         <w:rPr>
           <w:color w:val="FF0000"/>
         </w:rPr>
-        <w:t>("Capacities.txt", header = TRUE)</w:t>
-      </w:r>
-    </w:p>
-    <w:p>
-      <w:pPr>
-        <w:rPr>
-          <w:color w:val="FF0000"/>
-        </w:rPr>
-      </w:pPr>
-    </w:p>
-    <w:p>
-      <w:pPr>
-        <w:rPr>
-          <w:color w:val="FF0000"/>
-        </w:rPr>
-      </w:pPr>
-    </w:p>
-    <w:p>
-      <w:pPr>
-        <w:rPr>
-          <w:color w:val="FF0000"/>
-        </w:rPr>
-      </w:pPr>
+        <w:t>"scatterplot3d")</w:t>
+      </w:r>
+    </w:p>
+    <w:p>
+      <w:pPr>
+        <w:rPr>
+          <w:color w:val="FF0000"/>
+        </w:rPr>
+      </w:pPr>
+      <w:r>
+        <w:rPr>
+          <w:color w:val="FF0000"/>
+        </w:rPr>
+        <w:t>require("scatterplot3d")</w:t>
+      </w:r>
+    </w:p>
+    <w:p>
+      <w:pPr>
+        <w:rPr>
+          <w:color w:val="FF0000"/>
+        </w:rPr>
+      </w:pPr>
+      <w:r>
+        <w:rPr>
+          <w:color w:val="FF0000"/>
+        </w:rPr>
+        <w:t>scatterplot3d(capacities.txt)</w:t>
+      </w:r>
+    </w:p>
+    <w:p>
+      <w:pPr>
+        <w:rPr>
+          <w:color w:val="FF0000"/>
+        </w:rPr>
+      </w:pPr>
+      <w:r>
+        <w:rPr>
+          <w:color w:val="FF0000"/>
+        </w:rPr>
+        <w:t xml:space="preserve">s3d&lt;- </w:t>
+      </w:r>
+      <w:proofErr w:type="gramStart"/>
+      <w:r>
+        <w:rPr>
+          <w:color w:val="FF0000"/>
+        </w:rPr>
+        <w:t>scatterplot3d(</w:t>
+      </w:r>
+      <w:proofErr w:type="gramEnd"/>
+      <w:r>
+        <w:rPr>
+          <w:color w:val="FF0000"/>
+        </w:rPr>
+        <w:t>capacities.txt,</w:t>
+      </w:r>
+      <w:r>
+        <w:rPr>
+          <w:color w:val="FF0000"/>
+        </w:rPr>
+        <w:t xml:space="preserve"> </w:t>
+      </w:r>
       <w:proofErr w:type="spellStart"/>
+      <w:r>
+        <w:rPr>
+          <w:color w:val="FF0000"/>
+        </w:rPr>
+        <w:t>pch</w:t>
+      </w:r>
+      <w:proofErr w:type="spellEnd"/>
+      <w:r>
+        <w:rPr>
+          <w:color w:val="FF0000"/>
+        </w:rPr>
+        <w:t>=10, highlight.3d=TRUE, type="h",</w:t>
+      </w:r>
+      <w:r>
+        <w:rPr>
+          <w:color w:val="FF0000"/>
+        </w:rPr>
+        <w:t xml:space="preserve"> </w:t>
+      </w:r>
+      <w:r>
+        <w:rPr>
+          <w:color w:val="FF0000"/>
+        </w:rPr>
+        <w:t>main="Capacities")</w:t>
+      </w:r>
+    </w:p>
+    <w:p/>
+    <w:p>
+      <w:r>
+        <w:t>To run regression:</w:t>
+      </w:r>
+    </w:p>
+    <w:p>
+      <w:r>
+        <w:t xml:space="preserve">Have to specify column with </w:t>
+      </w:r>
       <w:proofErr w:type="gramStart"/>
       <w:r>
-        <w:rPr>
-          <w:color w:val="FF0000"/>
-        </w:rPr>
-        <w:t>install.packages</w:t>
+        <w:t>c(</w:t>
+      </w:r>
+      <w:proofErr w:type="gramEnd"/>
+      <w:r>
+        <w:t xml:space="preserve">1,2,3,4…..) to run regression. Can be copied directly from excel file. But will need to be formatted correctly </w:t>
+      </w:r>
+      <w:r>
+        <w:t>(commas added between each number)</w:t>
+      </w:r>
+      <w:r>
+        <w:t xml:space="preserve"> Run first with information.</w:t>
+      </w:r>
+    </w:p>
+    <w:p>
+      <w:r>
+        <w:t xml:space="preserve">Then run regression </w:t>
+      </w:r>
+    </w:p>
+    <w:p>
+      <w:pPr>
+        <w:rPr>
+          <w:color w:val="FF0000"/>
+        </w:rPr>
+      </w:pPr>
+      <w:r>
+        <w:rPr>
+          <w:color w:val="FF0000"/>
+        </w:rPr>
+        <w:t>Capacity &lt;- c(1900,1900,1890,1870,1865,1910,1900,1890,1880,1870,1900,1870,1860,1860,1850,1900,1840, 1830, 1810,1800,1910,1780,1770,1750,1710)</w:t>
+      </w:r>
+    </w:p>
+    <w:p>
+      <w:pPr>
+        <w:rPr>
+          <w:color w:val="FF0000"/>
+        </w:rPr>
+      </w:pPr>
+    </w:p>
+    <w:p>
+      <w:pPr>
+        <w:rPr>
+          <w:color w:val="FF0000"/>
+        </w:rPr>
+      </w:pPr>
+      <w:r>
+        <w:rPr>
+          <w:color w:val="FF0000"/>
+        </w:rPr>
+        <w:t xml:space="preserve">Grade &lt;- </w:t>
+      </w:r>
+      <w:proofErr w:type="gramStart"/>
+      <w:r>
+        <w:rPr>
+          <w:color w:val="FF0000"/>
+        </w:rPr>
+        <w:t>rep(</w:t>
+      </w:r>
+      <w:proofErr w:type="gramEnd"/>
+      <w:r>
+        <w:rPr>
+          <w:color w:val="FF0000"/>
+        </w:rPr>
+        <w:t>seq(0,8, 2), each=5)</w:t>
+      </w:r>
+    </w:p>
+    <w:p>
+      <w:pPr>
+        <w:rPr>
+          <w:color w:val="FF0000"/>
+        </w:rPr>
+      </w:pPr>
+      <w:proofErr w:type="spellStart"/>
+      <w:r>
+        <w:rPr>
+          <w:color w:val="FF0000"/>
+        </w:rPr>
+        <w:t>HeavyVehicle</w:t>
       </w:r>
       <w:proofErr w:type="spellEnd"/>
+      <w:r>
+        <w:rPr>
+          <w:color w:val="FF0000"/>
+        </w:rPr>
+        <w:t xml:space="preserve"> &lt;- </w:t>
+      </w:r>
+      <w:proofErr w:type="gramStart"/>
+      <w:r>
+        <w:rPr>
+          <w:color w:val="FF0000"/>
+        </w:rPr>
+        <w:t>rep(</w:t>
+      </w:r>
+      <w:proofErr w:type="spellStart"/>
       <w:proofErr w:type="gramEnd"/>
       <w:r>
         <w:rPr>
           <w:color w:val="FF0000"/>
         </w:rPr>
-        <w:t>("scatterplot3d")</w:t>
-      </w:r>
-    </w:p>
-    <w:p>
-      <w:pPr>
-        <w:rPr>
-          <w:color w:val="FF0000"/>
-        </w:rPr>
-      </w:pPr>
-      <w:r>
-        <w:rPr>
-          <w:color w:val="FF0000"/>
-        </w:rPr>
-        <w:t>require("scatterplot3d")</w:t>
-      </w:r>
-    </w:p>
-    <w:p>
-      <w:pPr>
-        <w:rPr>
-          <w:color w:val="FF0000"/>
-        </w:rPr>
-      </w:pPr>
-      <w:r>
-        <w:rPr>
-          <w:color w:val="FF0000"/>
-        </w:rPr>
-        <w:t>scatterplot3d(capacities.txt)</w:t>
-      </w:r>
-    </w:p>
-    <w:p>
-      <w:pPr>
-        <w:rPr>
-          <w:color w:val="FF0000"/>
-        </w:rPr>
-      </w:pPr>
-      <w:r>
-        <w:rPr>
-          <w:color w:val="FF0000"/>
-        </w:rPr>
-        <w:t>s3d&lt;- scatterplot3</w:t>
-      </w:r>
-      <w:proofErr w:type="gramStart"/>
-      <w:r>
-        <w:rPr>
-          <w:color w:val="FF0000"/>
-        </w:rPr>
-        <w:t>d(</w:t>
-      </w:r>
-      <w:proofErr w:type="gramEnd"/>
-      <w:r>
-        <w:rPr>
-          <w:color w:val="FF0000"/>
-        </w:rPr>
-        <w:t>capacities.txt,</w:t>
-      </w:r>
-    </w:p>
-    <w:p>
-      <w:pPr>
-        <w:rPr>
-          <w:color w:val="FF0000"/>
-        </w:rPr>
-      </w:pPr>
-      <w:r>
-        <w:rPr>
-          <w:color w:val="FF0000"/>
-        </w:rPr>
-        <w:t xml:space="preserve">                    </w:t>
-      </w:r>
-      <w:proofErr w:type="spellStart"/>
-      <w:r>
-        <w:rPr>
-          <w:color w:val="FF0000"/>
-        </w:rPr>
-        <w:t>pch</w:t>
+        <w:t>seq</w:t>
       </w:r>
       <w:proofErr w:type="spellEnd"/>
       <w:r>
         <w:rPr>
           <w:color w:val="FF0000"/>
         </w:rPr>
-        <w:t>=10,</w:t>
-      </w:r>
-    </w:p>
-    <w:p>
-      <w:pPr>
-        <w:rPr>
-          <w:color w:val="FF0000"/>
-        </w:rPr>
-      </w:pPr>
-      <w:r>
-        <w:rPr>
-          <w:color w:val="FF0000"/>
-        </w:rPr>
-        <w:t xml:space="preserve">                    highlight.3d=TRUE,</w:t>
-      </w:r>
-    </w:p>
-    <w:p>
-      <w:pPr>
-        <w:rPr>
-          <w:color w:val="FF0000"/>
-        </w:rPr>
-      </w:pPr>
-      <w:r>
-        <w:rPr>
-          <w:color w:val="FF0000"/>
-        </w:rPr>
-        <w:t xml:space="preserve">                    type="h",</w:t>
-      </w:r>
-    </w:p>
-    <w:p>
-      <w:pPr>
-        <w:rPr>
-          <w:color w:val="FF0000"/>
-        </w:rPr>
-      </w:pPr>
-      <w:r>
-        <w:rPr>
-          <w:color w:val="FF0000"/>
-        </w:rPr>
-        <w:t xml:space="preserve">                    main="Capacities")</w:t>
-      </w:r>
-    </w:p>
-    <w:p/>
-    <w:p>
-      <w:r>
-        <w:t>To run regression:</w:t>
-      </w:r>
-    </w:p>
-    <w:p>
-      <w:r>
-        <w:t xml:space="preserve">Have to specify column with </w:t>
-      </w:r>
-      <w:proofErr w:type="gramStart"/>
-      <w:r>
-        <w:t>c(</w:t>
-      </w:r>
-      <w:proofErr w:type="gramEnd"/>
-      <w:r>
-        <w:t xml:space="preserve">1,2,3,4…..) to run regression. Can be copied directly from excel file. But will need to be formatted correctly </w:t>
-      </w:r>
-      <w:r>
-        <w:t>(commas added between each number)</w:t>
-      </w:r>
-      <w:r>
-        <w:t xml:space="preserve"> Run first with information.</w:t>
-      </w:r>
-    </w:p>
-    <w:p>
-      <w:r>
-        <w:t xml:space="preserve">Then run regression </w:t>
-      </w:r>
-      <w:bookmarkStart w:id="0" w:name="_GoBack"/>
-      <w:bookmarkEnd w:id="0"/>
-    </w:p>
-    <w:p>
-      <w:pPr>
-        <w:rPr>
-          <w:color w:val="FF0000"/>
-        </w:rPr>
-      </w:pPr>
-      <w:r>
-        <w:rPr>
-          <w:color w:val="FF0000"/>
-        </w:rPr>
-        <w:t xml:space="preserve">Capacity &lt;- </w:t>
-      </w:r>
-      <w:proofErr w:type="gramStart"/>
-      <w:r>
-        <w:rPr>
-          <w:color w:val="FF0000"/>
-        </w:rPr>
-        <w:t>c(</w:t>
-      </w:r>
-      <w:proofErr w:type="gramEnd"/>
-      <w:r>
-        <w:rPr>
-          <w:color w:val="FF0000"/>
-        </w:rPr>
-        <w:t>1900,1900,1890,1870,1865,1910,1900,1890,1880,1870,1900,1870,1860,1860,1850,1900,1840, 1830, 1810,1800,1910,1780,1770,1750,1710)</w:t>
-      </w:r>
-    </w:p>
-    <w:p>
-      <w:pPr>
-        <w:rPr>
-          <w:color w:val="FF0000"/>
-        </w:rPr>
-      </w:pPr>
-    </w:p>
-    <w:p>
-      <w:pPr>
-        <w:rPr>
-          <w:color w:val="FF0000"/>
-        </w:rPr>
-      </w:pPr>
-      <w:r>
-        <w:rPr>
-          <w:color w:val="FF0000"/>
-        </w:rPr>
-        <w:t xml:space="preserve">Grade &lt;- </w:t>
-      </w:r>
-      <w:proofErr w:type="gramStart"/>
-      <w:r>
-        <w:rPr>
-          <w:color w:val="FF0000"/>
-        </w:rPr>
-        <w:t>rep(</w:t>
-      </w:r>
-      <w:proofErr w:type="gramEnd"/>
-      <w:r>
-        <w:rPr>
-          <w:color w:val="FF0000"/>
-        </w:rPr>
-        <w:t>seq(0,8, 2), each=5)</w:t>
-      </w:r>
-    </w:p>
-    <w:p>
-      <w:pPr>
-        <w:rPr>
-          <w:color w:val="FF0000"/>
-        </w:rPr>
-      </w:pPr>
-      <w:r>
-        <w:rPr>
-          <w:color w:val="FF0000"/>
-        </w:rPr>
-        <w:t xml:space="preserve"> </w:t>
-      </w:r>
-      <w:proofErr w:type="spellStart"/>
-      <w:r>
-        <w:rPr>
-          <w:color w:val="FF0000"/>
-        </w:rPr>
-        <w:t>HeavyVehicle</w:t>
-      </w:r>
-      <w:proofErr w:type="spellEnd"/>
-      <w:r>
-        <w:rPr>
-          <w:color w:val="FF0000"/>
-        </w:rPr>
-        <w:t xml:space="preserve"> &lt;- </w:t>
-      </w:r>
-      <w:proofErr w:type="gramStart"/>
-      <w:r>
-        <w:rPr>
-          <w:color w:val="FF0000"/>
-        </w:rPr>
-        <w:t>rep(</w:t>
-      </w:r>
-      <w:proofErr w:type="gramEnd"/>
-      <w:r>
-        <w:rPr>
-          <w:color w:val="FF0000"/>
-        </w:rPr>
-        <w:t>seq(0, 20, 5), 5)</w:t>
+        <w:t>(0, 20, 5), 5)</w:t>
       </w:r>
     </w:p>
     <w:p>
@@ -395,64 +357,58 @@
         <w:lastRenderedPageBreak/>
         <w:t xml:space="preserve">Regression&lt;- </w:t>
       </w:r>
+      <w:proofErr w:type="gramStart"/>
+      <w:r>
+        <w:rPr>
+          <w:color w:val="FF0000"/>
+        </w:rPr>
+        <w:t>lm(</w:t>
+      </w:r>
+      <w:proofErr w:type="gramEnd"/>
+      <w:r>
+        <w:rPr>
+          <w:color w:val="FF0000"/>
+        </w:rPr>
+        <w:t xml:space="preserve">Capacity ~ Grade + </w:t>
+      </w:r>
       <w:proofErr w:type="spellStart"/>
+      <w:r>
+        <w:rPr>
+          <w:color w:val="FF0000"/>
+        </w:rPr>
+        <w:t>HeavyVehicle</w:t>
+      </w:r>
+      <w:proofErr w:type="spellEnd"/>
+      <w:r>
+        <w:rPr>
+          <w:color w:val="FF0000"/>
+        </w:rPr>
+        <w:t>)</w:t>
+      </w:r>
+    </w:p>
+    <w:p>
+      <w:pPr>
+        <w:rPr>
+          <w:color w:val="FF0000"/>
+        </w:rPr>
+      </w:pPr>
+      <w:bookmarkStart w:id="0" w:name="_GoBack"/>
       <w:proofErr w:type="gramStart"/>
       <w:r>
         <w:rPr>
           <w:color w:val="FF0000"/>
         </w:rPr>
-        <w:t>lm</w:t>
-      </w:r>
-      <w:proofErr w:type="spellEnd"/>
-      <w:r>
-        <w:rPr>
-          <w:color w:val="FF0000"/>
-        </w:rPr>
-        <w:t>(</w:t>
+        <w:t>summary(</w:t>
       </w:r>
       <w:proofErr w:type="gramEnd"/>
       <w:r>
         <w:rPr>
           <w:color w:val="FF0000"/>
         </w:rPr>
-        <w:t xml:space="preserve">Capacity ~ Grade + </w:t>
-      </w:r>
-      <w:proofErr w:type="spellStart"/>
-      <w:r>
-        <w:rPr>
-          <w:color w:val="FF0000"/>
-        </w:rPr>
-        <w:t>HeavyVehicle</w:t>
-      </w:r>
-      <w:proofErr w:type="spellEnd"/>
-      <w:r>
-        <w:rPr>
-          <w:color w:val="FF0000"/>
-        </w:rPr>
-        <w:t>)</w:t>
-      </w:r>
-    </w:p>
-    <w:p>
-      <w:pPr>
-        <w:rPr>
-          <w:color w:val="FF0000"/>
-        </w:rPr>
-      </w:pPr>
-      <w:proofErr w:type="gramStart"/>
-      <w:r>
-        <w:rPr>
-          <w:color w:val="FF0000"/>
-        </w:rPr>
-        <w:t>summary(</w:t>
-      </w:r>
-      <w:proofErr w:type="gramEnd"/>
-      <w:r>
-        <w:rPr>
-          <w:color w:val="FF0000"/>
-        </w:rPr>
         <w:t>Regression)</w:t>
       </w:r>
     </w:p>
+    <w:bookmarkEnd w:id="0"/>
     <w:p/>
     <w:sectPr>
       <w:pgSz w:w="12240" w:h="15840"/>
@@ -465,7 +421,7 @@
 </file>
 
 <file path=word/styles.xml><?xml version="1.0" encoding="utf-8"?>
-<w:styles xmlns:mc="http://schemas.openxmlformats.org/markup-compatibility/2006" xmlns:r="http://schemas.openxmlformats.org/officeDocument/2006/relationships" xmlns:w="http://schemas.openxmlformats.org/wordprocessingml/2006/main" xmlns:w14="http://schemas.microsoft.com/office/word/2010/wordml" xmlns:w15="http://schemas.microsoft.com/office/word/2012/wordml" xmlns:w16cid="http://schemas.microsoft.com/office/word/2016/wordml/cid" xmlns:w16se="http://schemas.microsoft.com/office/word/2015/wordml/symex" mc:Ignorable="w14 w15 w16se w16cid">
+<w:styles xmlns:mc="http://schemas.openxmlformats.org/markup-compatibility/2006" xmlns:r="http://schemas.openxmlformats.org/officeDocument/2006/relationships" xmlns:w="http://schemas.openxmlformats.org/wordprocessingml/2006/main" xmlns:w14="http://schemas.microsoft.com/office/word/2010/wordml" xmlns:w15="http://schemas.microsoft.com/office/word/2012/wordml" xmlns:w16se="http://schemas.microsoft.com/office/word/2015/wordml/symex" mc:Ignorable="w14 w15 w16se">
   <w:docDefaults>
     <w:rPrDefault>
       <w:rPr>
@@ -481,7 +437,7 @@
       </w:pPr>
     </w:pPrDefault>
   </w:docDefaults>
-  <w:latentStyles w:defLockedState="0" w:defUIPriority="99" w:defSemiHidden="0" w:defUnhideWhenUsed="0" w:defQFormat="0" w:count="375">
+  <w:latentStyles w:defLockedState="0" w:defUIPriority="99" w:defSemiHidden="0" w:defUnhideWhenUsed="0" w:defQFormat="0" w:count="371">
     <w:lsdException w:name="Normal" w:uiPriority="0" w:qFormat="1"/>
     <w:lsdException w:name="heading 1" w:uiPriority="9" w:qFormat="1"/>
     <w:lsdException w:name="heading 2" w:semiHidden="1" w:uiPriority="9" w:unhideWhenUsed="1" w:qFormat="1"/>
@@ -853,10 +809,6 @@
     <w:lsdException w:name="List Table 5 Dark Accent 6" w:uiPriority="50"/>
     <w:lsdException w:name="List Table 6 Colorful Accent 6" w:uiPriority="51"/>
     <w:lsdException w:name="List Table 7 Colorful Accent 6" w:uiPriority="52"/>
-    <w:lsdException w:name="Mention" w:semiHidden="1" w:unhideWhenUsed="1"/>
-    <w:lsdException w:name="Smart Hyperlink" w:semiHidden="1" w:unhideWhenUsed="1"/>
-    <w:lsdException w:name="Hashtag" w:semiHidden="1" w:unhideWhenUsed="1"/>
-    <w:lsdException w:name="Unresolved Mention" w:semiHidden="1" w:unhideWhenUsed="1"/>
   </w:latentStyles>
   <w:style w:type="paragraph" w:default="1" w:styleId="Normal">
     <w:name w:val="Normal"/>

</xml_diff>